<commit_message>
ede tema 6, bd proyecto final
</commit_message>
<xml_diff>
--- a/BD/PROYECTO FINAL/portada posible.docx
+++ b/BD/PROYECTO FINAL/portada posible.docx
@@ -1445,49 +1445,23 @@
           <w:szCs w:val="18"/>
           <w:lang w:val="es-ES"/>
         </w:rPr>
-        <w:t>, y en caso si es jugador profesional</w:t>
-      </w:r>
-      <w:r>
-        <w:rPr>
-          <w:sz w:val="22"/>
-          <w:szCs w:val="18"/>
-          <w:lang w:val="es-ES"/>
-        </w:rPr>
-        <w:t xml:space="preserve"> su equipo a que pertenece</w:t>
-      </w:r>
-      <w:r>
-        <w:rPr>
-          <w:sz w:val="22"/>
-          <w:szCs w:val="18"/>
-          <w:lang w:val="es-ES"/>
-        </w:rPr>
-        <w:t xml:space="preserve"> y su salario mensual.</w:t>
-      </w:r>
-    </w:p>
-    <w:p>
-      <w:pPr>
-        <w:rPr>
-          <w:sz w:val="22"/>
-          <w:szCs w:val="18"/>
-          <w:lang w:val="es-ES"/>
-        </w:rPr>
-      </w:pPr>
-    </w:p>
-    <w:p>
-      <w:pPr>
-        <w:rPr>
-          <w:sz w:val="22"/>
-          <w:szCs w:val="18"/>
-          <w:lang w:val="es-ES"/>
-        </w:rPr>
-      </w:pPr>
-      <w:r>
-        <w:rPr>
-          <w:sz w:val="22"/>
-          <w:szCs w:val="18"/>
-          <w:lang w:val="es-ES"/>
-        </w:rPr>
-        <w:t>Los equipos tienen su id, nombre, país y fecha de creación.</w:t>
+        <w:t>, y en caso si es jugador profesional su equipo a que pertenece</w:t>
+      </w:r>
+      <w:r>
+        <w:rPr>
+          <w:sz w:val="22"/>
+          <w:szCs w:val="18"/>
+          <w:lang w:val="es-ES"/>
+        </w:rPr>
+        <w:t xml:space="preserve"> y cuál es su rol</w:t>
+      </w:r>
+      <w:r>
+        <w:rPr>
+          <w:sz w:val="22"/>
+          <w:szCs w:val="18"/>
+          <w:lang w:val="es-ES"/>
+        </w:rPr>
+        <w:t>.</w:t>
       </w:r>
       <w:r>
         <w:rPr>
@@ -1503,65 +1477,155 @@
           <w:szCs w:val="18"/>
           <w:lang w:val="es-ES"/>
         </w:rPr>
-        <w:t>Al mismo tiempo un</w:t>
-      </w:r>
-      <w:r>
-        <w:rPr>
-          <w:sz w:val="22"/>
-          <w:szCs w:val="18"/>
-          <w:lang w:val="es-ES"/>
-        </w:rPr>
-        <w:t xml:space="preserve"> jugador puede estar en un equipo, pero equipo puede tener varios jugadores.</w:t>
-      </w:r>
-    </w:p>
-    <w:p>
-      <w:pPr>
-        <w:rPr>
-          <w:sz w:val="22"/>
-          <w:szCs w:val="18"/>
-          <w:lang w:val="es-ES"/>
-        </w:rPr>
-      </w:pPr>
-    </w:p>
-    <w:p>
-      <w:pPr>
-        <w:rPr>
-          <w:sz w:val="22"/>
-          <w:szCs w:val="18"/>
-          <w:lang w:val="es-ES"/>
-        </w:rPr>
-      </w:pPr>
-      <w:r>
-        <w:rPr>
-          <w:sz w:val="22"/>
-          <w:szCs w:val="18"/>
-          <w:lang w:val="es-ES"/>
-        </w:rPr>
-        <w:t xml:space="preserve">Nos piden que haya una tabla donde podamos </w:t>
-      </w:r>
-      <w:r>
-        <w:rPr>
-          <w:sz w:val="22"/>
-          <w:szCs w:val="18"/>
-          <w:lang w:val="es-ES"/>
-        </w:rPr>
-        <w:t>guardar</w:t>
-      </w:r>
-      <w:r>
-        <w:rPr>
-          <w:sz w:val="22"/>
-          <w:szCs w:val="18"/>
-          <w:lang w:val="es-ES"/>
-        </w:rPr>
-        <w:t xml:space="preserve"> historia de equipos, la que tiene id de jugador, id de equipo, fecha en la que se ha unido al equipo y la ha abandonado.</w:t>
-      </w:r>
-      <w:r>
-        <w:rPr>
-          <w:sz w:val="22"/>
-          <w:szCs w:val="18"/>
-          <w:lang w:val="es-ES"/>
-        </w:rPr>
-        <w:t xml:space="preserve"> Un equipo puede haber pasado por varios equipos.</w:t>
+        <w:t>L</w:t>
+      </w:r>
+      <w:r>
+        <w:rPr>
+          <w:sz w:val="22"/>
+          <w:szCs w:val="18"/>
+          <w:lang w:val="es-ES"/>
+        </w:rPr>
+        <w:t xml:space="preserve">os entrenadores, que tendrán id, nombre, apellido, </w:t>
+      </w:r>
+      <w:proofErr w:type="spellStart"/>
+      <w:r>
+        <w:rPr>
+          <w:sz w:val="22"/>
+          <w:szCs w:val="18"/>
+          <w:lang w:val="es-ES"/>
+        </w:rPr>
+        <w:t>nickname</w:t>
+      </w:r>
+      <w:proofErr w:type="spellEnd"/>
+      <w:r>
+        <w:rPr>
+          <w:sz w:val="22"/>
+          <w:szCs w:val="18"/>
+          <w:lang w:val="es-ES"/>
+        </w:rPr>
+        <w:t xml:space="preserve">, edad, país de nacimiento, ELO, equipo que entrenan y </w:t>
+      </w:r>
+      <w:r>
+        <w:rPr>
+          <w:sz w:val="22"/>
+          <w:szCs w:val="18"/>
+          <w:lang w:val="es-ES"/>
+        </w:rPr>
+        <w:t>q</w:t>
+      </w:r>
+      <w:r>
+        <w:rPr>
+          <w:sz w:val="22"/>
+          <w:szCs w:val="18"/>
+          <w:lang w:val="es-ES"/>
+        </w:rPr>
+        <w:t>ue es un jugador retirado.</w:t>
+      </w:r>
+      <w:r>
+        <w:rPr>
+          <w:sz w:val="22"/>
+          <w:szCs w:val="18"/>
+          <w:lang w:val="es-ES"/>
+        </w:rPr>
+        <w:t xml:space="preserve"> </w:t>
+      </w:r>
+      <w:r>
+        <w:rPr>
+          <w:sz w:val="22"/>
+          <w:szCs w:val="18"/>
+          <w:lang w:val="es-ES"/>
+        </w:rPr>
+        <w:t>Entrenador puede entrenar un equipo único, o ninguno.</w:t>
+      </w:r>
+    </w:p>
+    <w:p>
+      <w:pPr>
+        <w:rPr>
+          <w:sz w:val="22"/>
+          <w:szCs w:val="18"/>
+          <w:lang w:val="es-ES"/>
+        </w:rPr>
+      </w:pPr>
+    </w:p>
+    <w:p>
+      <w:pPr>
+        <w:rPr>
+          <w:sz w:val="22"/>
+          <w:szCs w:val="18"/>
+          <w:lang w:val="es-ES"/>
+        </w:rPr>
+      </w:pPr>
+      <w:r>
+        <w:rPr>
+          <w:sz w:val="22"/>
+          <w:szCs w:val="18"/>
+          <w:lang w:val="es-ES"/>
+        </w:rPr>
+        <w:t xml:space="preserve">Los equipos tienen su </w:t>
+      </w:r>
+      <w:r>
+        <w:rPr>
+          <w:sz w:val="22"/>
+          <w:szCs w:val="18"/>
+          <w:lang w:val="es-ES"/>
+        </w:rPr>
+        <w:t xml:space="preserve">id, </w:t>
+      </w:r>
+      <w:r>
+        <w:rPr>
+          <w:sz w:val="22"/>
+          <w:szCs w:val="18"/>
+          <w:lang w:val="es-ES"/>
+        </w:rPr>
+        <w:t>nombre, país y fecha de creación.</w:t>
+      </w:r>
+      <w:r>
+        <w:rPr>
+          <w:sz w:val="22"/>
+          <w:szCs w:val="18"/>
+          <w:lang w:val="es-ES"/>
+        </w:rPr>
+        <w:t xml:space="preserve"> Al mismo tiempo un jugador puede estar en un equipo, pero equipo puede tener varios jugadores</w:t>
+      </w:r>
+      <w:r>
+        <w:rPr>
+          <w:sz w:val="22"/>
+          <w:szCs w:val="18"/>
+          <w:lang w:val="es-ES"/>
+        </w:rPr>
+        <w:t xml:space="preserve">. </w:t>
+      </w:r>
+      <w:r>
+        <w:rPr>
+          <w:sz w:val="22"/>
+          <w:szCs w:val="18"/>
+          <w:lang w:val="es-ES"/>
+        </w:rPr>
+        <w:t xml:space="preserve">Nos interesa guardar la historia </w:t>
+      </w:r>
+      <w:r>
+        <w:rPr>
+          <w:sz w:val="22"/>
+          <w:szCs w:val="18"/>
+          <w:lang w:val="es-ES"/>
+        </w:rPr>
+        <w:t>de los jugadores</w:t>
+      </w:r>
+      <w:r>
+        <w:rPr>
+          <w:sz w:val="22"/>
+          <w:szCs w:val="18"/>
+          <w:lang w:val="es-ES"/>
+        </w:rPr>
+        <w:t>, o sea en que equipos ha estado y que cobraba en cada uno.</w:t>
+      </w:r>
+      <w:r>
+        <w:rPr>
+          <w:sz w:val="22"/>
+          <w:szCs w:val="18"/>
+          <w:lang w:val="es-ES"/>
+        </w:rPr>
+        <w:t xml:space="preserve"> Un equipo puede ser entrenado por un entrenador, o por ninguno.</w:t>
       </w:r>
     </w:p>
     <w:p>
@@ -1661,7 +1725,23 @@
           <w:szCs w:val="18"/>
           <w:lang w:val="es-ES"/>
         </w:rPr>
-        <w:t>Las arman tienen su id, nombre, precio, daño, quien la puede comprar.</w:t>
+        <w:t xml:space="preserve">Las arman tienen su id, </w:t>
+      </w:r>
+      <w:r>
+        <w:rPr>
+          <w:sz w:val="22"/>
+          <w:szCs w:val="18"/>
+          <w:lang w:val="es-ES"/>
+        </w:rPr>
+        <w:t xml:space="preserve">un único </w:t>
+      </w:r>
+      <w:r>
+        <w:rPr>
+          <w:sz w:val="22"/>
+          <w:szCs w:val="18"/>
+          <w:lang w:val="es-ES"/>
+        </w:rPr>
+        <w:t>nombre, precio, daño, quien la puede comprar.</w:t>
       </w:r>
       <w:r>
         <w:rPr>
@@ -1677,278 +1757,466 @@
           <w:szCs w:val="18"/>
           <w:lang w:val="es-ES"/>
         </w:rPr>
-        <w:t>. Cada arma puede tener varios skins.</w:t>
-      </w:r>
-      <w:r>
-        <w:rPr>
-          <w:sz w:val="22"/>
-          <w:szCs w:val="18"/>
-          <w:lang w:val="es-ES"/>
-        </w:rPr>
-        <w:t xml:space="preserve"> Cada skin pertenece a un jugador, pero un jugador puede tener muchos skins.</w:t>
-      </w:r>
-    </w:p>
-    <w:p>
-      <w:pPr>
-        <w:rPr>
-          <w:sz w:val="22"/>
-          <w:szCs w:val="18"/>
-          <w:lang w:val="es-ES"/>
-        </w:rPr>
-      </w:pPr>
-    </w:p>
-    <w:p>
-      <w:pPr>
-        <w:rPr>
-          <w:sz w:val="22"/>
-          <w:szCs w:val="18"/>
-          <w:lang w:val="es-ES"/>
-        </w:rPr>
-      </w:pPr>
-      <w:r>
-        <w:rPr>
-          <w:sz w:val="22"/>
-          <w:szCs w:val="18"/>
-          <w:lang w:val="es-ES"/>
-        </w:rPr>
-        <w:t xml:space="preserve">Las estadísticas tienen </w:t>
+        <w:t xml:space="preserve">. </w:t>
+      </w:r>
+      <w:r>
+        <w:rPr>
+          <w:sz w:val="22"/>
+          <w:szCs w:val="18"/>
+          <w:lang w:val="es-ES"/>
+        </w:rPr>
+        <w:t xml:space="preserve">Skin </w:t>
+      </w:r>
+      <w:r>
+        <w:rPr>
+          <w:sz w:val="22"/>
+          <w:szCs w:val="18"/>
+          <w:lang w:val="es-ES"/>
+        </w:rPr>
+        <w:t>solo pertenece a un arma únic</w:t>
+      </w:r>
+      <w:r>
+        <w:rPr>
+          <w:sz w:val="22"/>
+          <w:szCs w:val="18"/>
+          <w:lang w:val="es-ES"/>
+        </w:rPr>
+        <w:t>o</w:t>
+      </w:r>
+      <w:r>
+        <w:rPr>
+          <w:sz w:val="22"/>
+          <w:szCs w:val="18"/>
+          <w:lang w:val="es-ES"/>
+        </w:rPr>
+        <w:t>.</w:t>
+      </w:r>
+      <w:r>
+        <w:rPr>
+          <w:sz w:val="22"/>
+          <w:szCs w:val="18"/>
+          <w:lang w:val="es-ES"/>
+        </w:rPr>
+        <w:t xml:space="preserve"> Cada skin </w:t>
+      </w:r>
+      <w:r>
+        <w:rPr>
+          <w:sz w:val="22"/>
+          <w:szCs w:val="18"/>
+          <w:lang w:val="es-ES"/>
+        </w:rPr>
+        <w:t>es propiedad</w:t>
+      </w:r>
+      <w:r>
+        <w:rPr>
+          <w:sz w:val="22"/>
+          <w:szCs w:val="18"/>
+          <w:lang w:val="es-ES"/>
+        </w:rPr>
+        <w:t xml:space="preserve"> </w:t>
+      </w:r>
+      <w:r>
+        <w:rPr>
+          <w:sz w:val="22"/>
+          <w:szCs w:val="18"/>
+          <w:lang w:val="es-ES"/>
+        </w:rPr>
+        <w:t>de</w:t>
+      </w:r>
+      <w:r>
+        <w:rPr>
+          <w:sz w:val="22"/>
+          <w:szCs w:val="18"/>
+          <w:lang w:val="es-ES"/>
+        </w:rPr>
+        <w:t xml:space="preserve"> un jugador, pero un jugador puede tener muchos skins.</w:t>
+      </w:r>
+    </w:p>
+    <w:p>
+      <w:pPr>
+        <w:rPr>
+          <w:sz w:val="22"/>
+          <w:szCs w:val="18"/>
+          <w:lang w:val="es-ES"/>
+        </w:rPr>
+      </w:pPr>
+    </w:p>
+    <w:p>
+      <w:pPr>
+        <w:rPr>
+          <w:sz w:val="22"/>
+          <w:szCs w:val="18"/>
+          <w:lang w:val="es-ES"/>
+        </w:rPr>
+      </w:pPr>
+      <w:r>
+        <w:rPr>
+          <w:sz w:val="22"/>
+          <w:szCs w:val="18"/>
+          <w:lang w:val="es-ES"/>
+        </w:rPr>
+        <w:t>Es importante almacenar estadística de los jugadores de cada de sus partidas, se refiere a</w:t>
+      </w:r>
+      <w:r>
+        <w:rPr>
+          <w:sz w:val="22"/>
+          <w:szCs w:val="18"/>
+          <w:lang w:val="es-ES"/>
+        </w:rPr>
+        <w:t xml:space="preserve"> </w:t>
+      </w:r>
+      <w:r>
+        <w:rPr>
+          <w:sz w:val="22"/>
+          <w:szCs w:val="18"/>
+          <w:lang w:val="es-ES"/>
+        </w:rPr>
+        <w:t>cuantas veces ha matado y ha muerto, y su arma favorita en esta partida</w:t>
+      </w:r>
+    </w:p>
+    <w:p>
+      <w:pPr>
+        <w:rPr>
+          <w:sz w:val="22"/>
+          <w:szCs w:val="18"/>
+          <w:lang w:val="es-ES"/>
+        </w:rPr>
+      </w:pPr>
+    </w:p>
+    <w:p>
+      <w:pPr>
+        <w:rPr>
+          <w:sz w:val="22"/>
+          <w:szCs w:val="18"/>
+          <w:lang w:val="es-ES"/>
+        </w:rPr>
+      </w:pPr>
+      <w:r>
+        <w:rPr>
+          <w:sz w:val="22"/>
+          <w:szCs w:val="18"/>
+          <w:lang w:val="es-ES"/>
+        </w:rPr>
+        <w:t>También</w:t>
+      </w:r>
+      <w:r>
+        <w:rPr>
+          <w:sz w:val="22"/>
+          <w:szCs w:val="18"/>
+          <w:lang w:val="es-ES"/>
+        </w:rPr>
+        <w:t xml:space="preserve"> organizan unos torneos y de ellos les interesa guardar su nombre, equipo que ha ganado</w:t>
+      </w:r>
+      <w:r>
+        <w:rPr>
+          <w:sz w:val="22"/>
+          <w:szCs w:val="18"/>
+          <w:lang w:val="es-ES"/>
+        </w:rPr>
+        <w:t xml:space="preserve">, fecha </w:t>
+      </w:r>
+      <w:r>
+        <w:rPr>
+          <w:sz w:val="22"/>
+          <w:szCs w:val="18"/>
+          <w:lang w:val="es-ES"/>
+        </w:rPr>
+        <w:t>y su premio.</w:t>
+      </w:r>
+      <w:r>
+        <w:rPr>
+          <w:sz w:val="22"/>
+          <w:szCs w:val="18"/>
+          <w:lang w:val="es-ES"/>
+        </w:rPr>
+        <w:t xml:space="preserve"> Un equipo puede ganar varios torneros.</w:t>
+      </w:r>
+    </w:p>
+    <w:p>
+      <w:pPr>
+        <w:rPr>
+          <w:sz w:val="22"/>
+          <w:szCs w:val="18"/>
+          <w:lang w:val="es-ES"/>
+        </w:rPr>
+      </w:pPr>
+    </w:p>
+    <w:p>
+      <w:pPr>
+        <w:rPr>
+          <w:sz w:val="22"/>
+          <w:szCs w:val="18"/>
+          <w:lang w:val="es-ES"/>
+        </w:rPr>
+      </w:pPr>
+      <w:r>
+        <w:rPr>
+          <w:sz w:val="22"/>
+          <w:szCs w:val="18"/>
+          <w:lang w:val="es-ES"/>
+        </w:rPr>
+        <w:t xml:space="preserve"> </w:t>
+      </w:r>
+    </w:p>
+    <w:p>
+      <w:pPr>
+        <w:rPr>
+          <w:sz w:val="22"/>
+          <w:szCs w:val="18"/>
+          <w:lang w:val="es-ES"/>
+        </w:rPr>
+      </w:pPr>
+    </w:p>
+    <w:p>
+      <w:pPr>
+        <w:rPr>
+          <w:sz w:val="22"/>
+          <w:szCs w:val="18"/>
+          <w:lang w:val="es-ES"/>
+        </w:rPr>
+      </w:pPr>
+    </w:p>
+    <w:p>
+      <w:pPr>
+        <w:rPr>
+          <w:sz w:val="22"/>
+          <w:szCs w:val="18"/>
+          <w:lang w:val="es-ES"/>
+        </w:rPr>
+      </w:pPr>
+    </w:p>
+    <w:p>
+      <w:pPr>
+        <w:rPr>
+          <w:rFonts w:cstheme="minorHAnsi"/>
+          <w:sz w:val="22"/>
+          <w:lang w:val="es-ES"/>
+        </w:rPr>
+      </w:pPr>
+    </w:p>
+    <w:p>
+      <w:pPr>
+        <w:rPr>
+          <w:rFonts w:cstheme="minorHAnsi"/>
+          <w:sz w:val="22"/>
+          <w:lang w:val="es-ES"/>
+        </w:rPr>
+      </w:pPr>
+    </w:p>
+    <w:p>
+      <w:pPr>
+        <w:rPr>
+          <w:rFonts w:cstheme="minorHAnsi"/>
+          <w:sz w:val="22"/>
+          <w:lang w:val="es-ES"/>
+        </w:rPr>
+      </w:pPr>
+    </w:p>
+    <w:p>
+      <w:pPr>
+        <w:rPr>
+          <w:rFonts w:cstheme="minorHAnsi"/>
+          <w:sz w:val="22"/>
+          <w:lang w:val="es-ES"/>
+        </w:rPr>
+      </w:pPr>
+    </w:p>
+    <w:p>
+      <w:pPr>
+        <w:rPr>
+          <w:rFonts w:cstheme="minorHAnsi"/>
+          <w:sz w:val="22"/>
+          <w:lang w:val="es-ES"/>
+        </w:rPr>
+      </w:pPr>
+    </w:p>
+    <w:p>
+      <w:pPr>
+        <w:rPr>
+          <w:rFonts w:cstheme="minorHAnsi"/>
+          <w:sz w:val="22"/>
+          <w:lang w:val="es-ES"/>
+        </w:rPr>
+      </w:pPr>
+    </w:p>
+    <w:p>
+      <w:pPr>
+        <w:rPr>
+          <w:rFonts w:cstheme="minorHAnsi"/>
+          <w:sz w:val="22"/>
+          <w:lang w:val="es-ES"/>
+        </w:rPr>
+      </w:pPr>
+    </w:p>
+    <w:p>
+      <w:pPr>
+        <w:rPr>
+          <w:rFonts w:cstheme="minorHAnsi"/>
+          <w:sz w:val="22"/>
+          <w:lang w:val="es-ES"/>
+        </w:rPr>
+      </w:pPr>
+    </w:p>
+    <w:p>
+      <w:pPr>
+        <w:rPr>
+          <w:rFonts w:cstheme="minorHAnsi"/>
+          <w:sz w:val="22"/>
+          <w:lang w:val="es-ES"/>
+        </w:rPr>
+      </w:pPr>
+    </w:p>
+    <w:p>
+      <w:pPr>
+        <w:rPr>
+          <w:rFonts w:cstheme="minorHAnsi"/>
+          <w:sz w:val="22"/>
+          <w:lang w:val="es-ES"/>
+        </w:rPr>
+      </w:pPr>
+    </w:p>
+    <w:p>
+      <w:pPr>
+        <w:rPr>
+          <w:rFonts w:cstheme="minorHAnsi"/>
+          <w:sz w:val="22"/>
+          <w:lang w:val="es-ES"/>
+        </w:rPr>
+      </w:pPr>
+    </w:p>
+    <w:p>
+      <w:pPr>
+        <w:rPr>
+          <w:rFonts w:cstheme="minorHAnsi"/>
+          <w:sz w:val="22"/>
+          <w:lang w:val="es-ES"/>
+        </w:rPr>
+      </w:pPr>
+      <w:r>
+        <w:rPr>
+          <w:rFonts w:cstheme="minorHAnsi"/>
+          <w:sz w:val="22"/>
+          <w:lang w:val="es-ES"/>
+        </w:rPr>
+        <w:lastRenderedPageBreak/>
+        <w:t>2.2 Diagrama Entidad/</w:t>
       </w:r>
       <w:proofErr w:type="spellStart"/>
       <w:r>
         <w:rPr>
-          <w:sz w:val="22"/>
-          <w:szCs w:val="18"/>
-          <w:lang w:val="es-ES"/>
-        </w:rPr>
-        <w:t>nickname</w:t>
+          <w:rFonts w:cstheme="minorHAnsi"/>
+          <w:sz w:val="22"/>
+          <w:lang w:val="es-ES"/>
+        </w:rPr>
+        <w:t>Relacion</w:t>
       </w:r>
       <w:proofErr w:type="spellEnd"/>
       <w:r>
         <w:rPr>
-          <w:sz w:val="22"/>
-          <w:szCs w:val="18"/>
-          <w:lang w:val="es-ES"/>
-        </w:rPr>
-        <w:t xml:space="preserve"> de jugador, id de partida, cuantas veces ha matado y ha muerto, y su arma favorita en esta partida.</w:t>
-      </w:r>
-    </w:p>
-    <w:p>
-      <w:pPr>
-        <w:rPr>
-          <w:sz w:val="22"/>
-          <w:szCs w:val="18"/>
-          <w:lang w:val="es-ES"/>
-        </w:rPr>
-      </w:pPr>
-    </w:p>
-    <w:p>
-      <w:pPr>
-        <w:rPr>
-          <w:sz w:val="22"/>
-          <w:szCs w:val="18"/>
-          <w:lang w:val="es-ES"/>
-        </w:rPr>
-      </w:pPr>
-      <w:r>
-        <w:rPr>
-          <w:sz w:val="22"/>
-          <w:szCs w:val="18"/>
-          <w:lang w:val="es-ES"/>
-        </w:rPr>
-        <w:t>También</w:t>
-      </w:r>
-      <w:r>
-        <w:rPr>
-          <w:sz w:val="22"/>
-          <w:szCs w:val="18"/>
-          <w:lang w:val="es-ES"/>
-        </w:rPr>
-        <w:t xml:space="preserve"> organizan unos torneos y de ellos les interesa guardar su nombre, equipo que ha ganado y su premio.</w:t>
-      </w:r>
-      <w:r>
-        <w:rPr>
-          <w:sz w:val="22"/>
-          <w:szCs w:val="18"/>
-          <w:lang w:val="es-ES"/>
-        </w:rPr>
-        <w:t xml:space="preserve"> Un equipo puede ganar varios torneros.</w:t>
-      </w:r>
-    </w:p>
-    <w:p>
-      <w:pPr>
-        <w:rPr>
-          <w:sz w:val="22"/>
-          <w:szCs w:val="18"/>
-          <w:lang w:val="es-ES"/>
-        </w:rPr>
-      </w:pPr>
-    </w:p>
-    <w:p>
-      <w:pPr>
-        <w:rPr>
-          <w:sz w:val="22"/>
-          <w:szCs w:val="18"/>
-          <w:lang w:val="es-ES"/>
-        </w:rPr>
-      </w:pPr>
-      <w:r>
-        <w:rPr>
-          <w:sz w:val="22"/>
-          <w:szCs w:val="18"/>
-          <w:lang w:val="es-ES"/>
-        </w:rPr>
-        <w:t xml:space="preserve"> </w:t>
-      </w:r>
-    </w:p>
-    <w:p>
-      <w:pPr>
-        <w:rPr>
-          <w:sz w:val="22"/>
-          <w:szCs w:val="18"/>
-          <w:lang w:val="es-ES"/>
-        </w:rPr>
-      </w:pPr>
-    </w:p>
-    <w:p>
-      <w:pPr>
-        <w:rPr>
-          <w:sz w:val="22"/>
-          <w:szCs w:val="18"/>
-          <w:lang w:val="es-ES"/>
-        </w:rPr>
-      </w:pPr>
-    </w:p>
-    <w:p>
-      <w:pPr>
-        <w:rPr>
-          <w:sz w:val="22"/>
-          <w:szCs w:val="18"/>
-          <w:lang w:val="es-ES"/>
-        </w:rPr>
-      </w:pPr>
-    </w:p>
-    <w:p>
-      <w:pPr>
-        <w:rPr>
-          <w:rFonts w:cstheme="minorHAnsi"/>
-          <w:sz w:val="22"/>
-          <w:lang w:val="es-ES"/>
-        </w:rPr>
-      </w:pPr>
-    </w:p>
-    <w:p>
-      <w:pPr>
-        <w:rPr>
-          <w:rFonts w:cstheme="minorHAnsi"/>
-          <w:sz w:val="22"/>
-          <w:lang w:val="es-ES"/>
-        </w:rPr>
-      </w:pPr>
-    </w:p>
-    <w:p>
-      <w:pPr>
-        <w:rPr>
-          <w:rFonts w:cstheme="minorHAnsi"/>
-          <w:sz w:val="22"/>
-          <w:lang w:val="es-ES"/>
-        </w:rPr>
-      </w:pPr>
-    </w:p>
-    <w:p>
-      <w:pPr>
-        <w:rPr>
-          <w:rFonts w:cstheme="minorHAnsi"/>
-          <w:sz w:val="22"/>
-          <w:lang w:val="es-ES"/>
-        </w:rPr>
-      </w:pPr>
-    </w:p>
-    <w:p>
-      <w:pPr>
-        <w:rPr>
-          <w:rFonts w:cstheme="minorHAnsi"/>
-          <w:sz w:val="22"/>
-          <w:lang w:val="es-ES"/>
-        </w:rPr>
-      </w:pPr>
-    </w:p>
-    <w:p>
-      <w:pPr>
-        <w:rPr>
-          <w:rFonts w:cstheme="minorHAnsi"/>
-          <w:sz w:val="22"/>
-          <w:lang w:val="es-ES"/>
-        </w:rPr>
-      </w:pPr>
-    </w:p>
-    <w:p>
-      <w:pPr>
-        <w:rPr>
-          <w:rFonts w:cstheme="minorHAnsi"/>
-          <w:sz w:val="22"/>
-          <w:lang w:val="es-ES"/>
-        </w:rPr>
-      </w:pPr>
-    </w:p>
-    <w:p>
-      <w:pPr>
-        <w:rPr>
-          <w:rFonts w:cstheme="minorHAnsi"/>
-          <w:sz w:val="22"/>
-          <w:lang w:val="es-ES"/>
-        </w:rPr>
-      </w:pPr>
-    </w:p>
-    <w:p>
-      <w:pPr>
-        <w:rPr>
-          <w:rFonts w:cstheme="minorHAnsi"/>
-          <w:sz w:val="22"/>
-          <w:lang w:val="es-ES"/>
-        </w:rPr>
-      </w:pPr>
-    </w:p>
-    <w:p>
-      <w:pPr>
-        <w:rPr>
-          <w:rFonts w:cstheme="minorHAnsi"/>
-          <w:sz w:val="22"/>
-          <w:lang w:val="es-ES"/>
-        </w:rPr>
-      </w:pPr>
-    </w:p>
-    <w:p>
-      <w:pPr>
-        <w:rPr>
-          <w:rFonts w:cstheme="minorHAnsi"/>
-          <w:sz w:val="22"/>
-          <w:lang w:val="es-ES"/>
-        </w:rPr>
-      </w:pPr>
-    </w:p>
-    <w:p>
-      <w:pPr>
-        <w:rPr>
-          <w:rFonts w:cstheme="minorHAnsi"/>
-          <w:sz w:val="22"/>
-          <w:lang w:val="es-ES"/>
-        </w:rPr>
-      </w:pPr>
-    </w:p>
-    <w:p>
-      <w:pPr>
-        <w:rPr>
-          <w:rFonts w:cstheme="minorHAnsi"/>
-          <w:sz w:val="22"/>
-          <w:lang w:val="es-ES"/>
-        </w:rPr>
-      </w:pPr>
-    </w:p>
-    <w:p>
-      <w:pPr>
-        <w:rPr>
-          <w:rFonts w:cstheme="minorHAnsi"/>
-          <w:sz w:val="22"/>
+          <w:rFonts w:cstheme="minorHAnsi"/>
+          <w:sz w:val="22"/>
+          <w:lang w:val="es-ES"/>
+        </w:rPr>
+        <w:t>.</w:t>
+      </w:r>
+    </w:p>
+    <w:p>
+      <w:pPr>
+        <w:rPr>
+          <w:rFonts w:cstheme="minorHAnsi"/>
+          <w:sz w:val="22"/>
+          <w:lang w:val="es-ES"/>
+        </w:rPr>
+      </w:pPr>
+      <w:r>
+        <w:rPr>
+          <w:rFonts w:cstheme="minorHAnsi"/>
+          <w:noProof/>
+          <w:sz w:val="22"/>
+          <w:lang w:val="es-ES"/>
+        </w:rPr>
+        <w:drawing>
+          <wp:inline distT="0" distB="0" distL="0" distR="0" wp14:anchorId="774C0A4E" wp14:editId="3F4DFA23">
+            <wp:extent cx="5931535" cy="3395345"/>
+            <wp:effectExtent l="0" t="0" r="0" b="0"/>
+            <wp:docPr id="1676119423" name="Imagen 4"/>
+            <wp:cNvGraphicFramePr>
+              <a:graphicFrameLocks xmlns:a="http://schemas.openxmlformats.org/drawingml/2006/main" noChangeAspect="1"/>
+            </wp:cNvGraphicFramePr>
+            <a:graphic xmlns:a="http://schemas.openxmlformats.org/drawingml/2006/main">
+              <a:graphicData uri="http://schemas.openxmlformats.org/drawingml/2006/picture">
+                <pic:pic xmlns:pic="http://schemas.openxmlformats.org/drawingml/2006/picture">
+                  <pic:nvPicPr>
+                    <pic:cNvPr id="0" name="Picture 1"/>
+                    <pic:cNvPicPr>
+                      <a:picLocks noChangeAspect="1" noChangeArrowheads="1"/>
+                    </pic:cNvPicPr>
+                  </pic:nvPicPr>
+                  <pic:blipFill>
+                    <a:blip r:embed="rId14">
+                      <a:extLst>
+                        <a:ext uri="{28A0092B-C50C-407E-A947-70E740481C1C}">
+                          <a14:useLocalDpi xmlns:a14="http://schemas.microsoft.com/office/drawing/2010/main" val="0"/>
+                        </a:ext>
+                      </a:extLst>
+                    </a:blip>
+                    <a:srcRect/>
+                    <a:stretch>
+                      <a:fillRect/>
+                    </a:stretch>
+                  </pic:blipFill>
+                  <pic:spPr bwMode="auto">
+                    <a:xfrm>
+                      <a:off x="0" y="0"/>
+                      <a:ext cx="5931535" cy="3395345"/>
+                    </a:xfrm>
+                    <a:prstGeom prst="rect">
+                      <a:avLst/>
+                    </a:prstGeom>
+                    <a:noFill/>
+                    <a:ln>
+                      <a:noFill/>
+                    </a:ln>
+                  </pic:spPr>
+                </pic:pic>
+              </a:graphicData>
+            </a:graphic>
+          </wp:inline>
+        </w:drawing>
+      </w:r>
+    </w:p>
+    <w:p>
+      <w:pPr>
+        <w:rPr>
+          <w:rFonts w:cstheme="minorHAnsi"/>
+          <w:sz w:val="22"/>
+          <w:lang w:val="es-ES"/>
+        </w:rPr>
+      </w:pPr>
+    </w:p>
+    <w:p>
+      <w:pPr>
+        <w:rPr>
+          <w:rFonts w:cstheme="minorHAnsi"/>
+          <w:sz w:val="22"/>
+          <w:lang w:val="es-ES"/>
+        </w:rPr>
+      </w:pPr>
+      <w:r>
+        <w:rPr>
+          <w:rFonts w:cstheme="minorHAnsi"/>
+          <w:sz w:val="22"/>
+          <w:lang w:val="es-ES"/>
+        </w:rPr>
+        <w:t>2.3. Modelo relacional.</w:t>
+      </w:r>
+    </w:p>
+    <w:p>
+      <w:pPr>
+        <w:rPr>
+          <w:rFonts w:cstheme="minorHAnsi"/>
+          <w:sz w:val="22"/>
+          <w:u w:val="single"/>
           <w:lang w:val="es-ES"/>
         </w:rPr>
       </w:pPr>
@@ -4007,6 +4275,7 @@
   <w:style w:type="character" w:default="1" w:styleId="Fuentedeprrafopredeter">
     <w:name w:val="Default Paragraph Font"/>
     <w:uiPriority w:val="1"/>
+    <w:semiHidden/>
     <w:unhideWhenUsed/>
   </w:style>
   <w:style w:type="table" w:default="1" w:styleId="Tablanormal">
@@ -5089,21 +5358,29 @@
   <w:rsids>
     <w:rsidRoot w:val="00A04255"/>
     <w:rsid w:val="00116D29"/>
+    <w:rsid w:val="003152FF"/>
     <w:rsid w:val="0035751E"/>
     <w:rsid w:val="003B563C"/>
     <w:rsid w:val="0041140C"/>
     <w:rsid w:val="00454BCD"/>
+    <w:rsid w:val="004F684D"/>
     <w:rsid w:val="005B1A24"/>
     <w:rsid w:val="005E5ECD"/>
     <w:rsid w:val="006347E8"/>
+    <w:rsid w:val="00653CAD"/>
     <w:rsid w:val="007A6372"/>
     <w:rsid w:val="009366AB"/>
     <w:rsid w:val="0096140F"/>
     <w:rsid w:val="009D6723"/>
     <w:rsid w:val="00A04255"/>
     <w:rsid w:val="00A533B3"/>
+    <w:rsid w:val="00AF5626"/>
+    <w:rsid w:val="00B25499"/>
+    <w:rsid w:val="00B37237"/>
     <w:rsid w:val="00B86504"/>
     <w:rsid w:val="00BC617B"/>
+    <w:rsid w:val="00D44FF9"/>
+    <w:rsid w:val="00E82036"/>
     <w:rsid w:val="00EE5849"/>
   </w:rsids>
   <m:mathPr>

</xml_diff>